<commit_message>
Route fix, swagger doc
</commit_message>
<xml_diff>
--- a/backend/Ninjastic.docx
+++ b/backend/Ninjastic.docx
@@ -136,6 +136,15 @@
     </w:p>
     <w:sdt>
       <w:sdtPr>
+        <w:rPr>
+          <w:rFonts w:asciiTheme="minorHAnsi" w:eastAsiaTheme="minorHAnsi" w:hAnsiTheme="minorHAnsi" w:cstheme="minorBidi"/>
+          <w:color w:val="auto"/>
+          <w:kern w:val="2"/>
+          <w:sz w:val="22"/>
+          <w:szCs w:val="22"/>
+          <w:lang w:val="hu-HU"/>
+          <w14:ligatures w14:val="standardContextual"/>
+        </w:rPr>
         <w:id w:val="-1105734249"/>
         <w:docPartObj>
           <w:docPartGallery w:val="Table of Contents"/>
@@ -144,16 +153,9 @@
       </w:sdtPr>
       <w:sdtEndPr>
         <w:rPr>
-          <w:rFonts w:asciiTheme="minorHAnsi" w:eastAsiaTheme="minorHAnsi" w:hAnsiTheme="minorHAnsi" w:cstheme="minorBidi"/>
           <w:b/>
           <w:bCs/>
           <w:noProof/>
-          <w:color w:val="auto"/>
-          <w:kern w:val="2"/>
-          <w:sz w:val="22"/>
-          <w:szCs w:val="22"/>
-          <w:lang w:val="hu-HU"/>
-          <w14:ligatures w14:val="standardContextual"/>
         </w:rPr>
       </w:sdtEndPr>
       <w:sdtContent>
@@ -161,9 +163,11 @@
           <w:pPr>
             <w:pStyle w:val="TOCHeading"/>
           </w:pPr>
+          <w:proofErr w:type="spellStart"/>
           <w:r>
             <w:t>Tartalomjegyzék</w:t>
           </w:r>
+          <w:proofErr w:type="spellEnd"/>
         </w:p>
         <w:p>
           <w:pPr>
@@ -626,7 +630,21 @@
                 <w:rStyle w:val="Hyperlink"/>
                 <w:noProof/>
               </w:rPr>
-              <w:t>Fórum jelentősége</w:t>
+              <w:t>Fóru</w:t>
+            </w:r>
+            <w:r>
+              <w:rPr>
+                <w:rStyle w:val="Hyperlink"/>
+                <w:noProof/>
+              </w:rPr>
+              <w:t>m</w:t>
+            </w:r>
+            <w:r>
+              <w:rPr>
+                <w:rStyle w:val="Hyperlink"/>
+                <w:noProof/>
+              </w:rPr>
+              <w:t xml:space="preserve"> jelentősége</w:t>
             </w:r>
             <w:r>
               <w:rPr>
@@ -2971,23 +2989,7 @@
           <w:sz w:val="24"/>
           <w:szCs w:val="24"/>
         </w:rPr>
-        <w:t>és dinamikus weboldalak közzétételére egyaránt használják. Sok webalkalmazást az Apache</w:t>
-      </w:r>
-      <w:r>
-        <w:rPr>
-          <w:rFonts w:ascii="Times New Roman" w:hAnsi="Times New Roman" w:cs="Times New Roman"/>
-          <w:sz w:val="24"/>
-          <w:szCs w:val="24"/>
-        </w:rPr>
-        <w:t xml:space="preserve"> </w:t>
-      </w:r>
-      <w:r>
-        <w:rPr>
-          <w:rFonts w:ascii="Times New Roman" w:hAnsi="Times New Roman" w:cs="Times New Roman"/>
-          <w:sz w:val="24"/>
-          <w:szCs w:val="24"/>
-        </w:rPr>
-        <w:t>által nyújtott környezethez és szolgáltatásokhoz terveznek. Az Apache alkotja a webszerver</w:t>
+        <w:t>és dinamikus weboldalak közzétételére egyaránt használják. Sok webalkalmazást az Apache által nyújtott környezethez és szolgáltatásokhoz terveznek. Az Apache alkotja a webszerver</w:t>
       </w:r>
     </w:p>
     <w:p>
@@ -3572,23 +3574,7 @@
           <w:sz w:val="24"/>
           <w:szCs w:val="24"/>
         </w:rPr>
-        <w:t>által lekezelni képes speciális adatfajták szabványos nevei kerülnek továbbításra. Majd a</w:t>
-      </w:r>
-      <w:r>
-        <w:rPr>
-          <w:rFonts w:ascii="Times New Roman" w:hAnsi="Times New Roman" w:cs="Times New Roman"/>
-          <w:sz w:val="24"/>
-          <w:szCs w:val="24"/>
-        </w:rPr>
-        <w:t xml:space="preserve"> </w:t>
-      </w:r>
-      <w:r>
-        <w:rPr>
-          <w:rFonts w:ascii="Times New Roman" w:hAnsi="Times New Roman" w:cs="Times New Roman"/>
-          <w:sz w:val="24"/>
-          <w:szCs w:val="24"/>
-        </w:rPr>
-        <w:t>böngészőben tárolt és az adott domainhez tartozó COOKIE-k adatai következnek. Ha az URL</w:t>
+        <w:t>által lekezelni képes speciális adatfajták szabványos nevei kerülnek továbbításra. Majd a böngészőben tárolt és az adott domainhez tartozó COOKIE-k adatai következnek. Ha az URL</w:t>
       </w:r>
     </w:p>
     <w:p>
@@ -4087,19 +4073,7 @@
           <w:color w:val="000000"/>
         </w:rPr>
         <w:lastRenderedPageBreak/>
-        <w:t>értékhez (a P attribútumainak oszlopaiban álló értékekhez) pontosan egy Q-hoz tartozó értéket tudunk hozzárendelni. Tehát P értékei egyértelműen maghatározzák Q értékeit. Teljes funkcionális függőség: Azt mondjuk, hogy Q teljes funkcionális függőségben van P-vel, ha P-ből képzett attribútum részhalmazoktól nem függ a Q attribútum halmaz. Ellenkező esetben részleges függőségről beszélünk. Tranzitív funkcionális függés "A" attribútum részhalmaztól tranzitív funkcionális függőségben van "C" attribútum</w:t>
-      </w:r>
-      <w:r>
-        <w:rPr>
-          <w:color w:val="000000"/>
-        </w:rPr>
-        <w:t xml:space="preserve"> </w:t>
-      </w:r>
-      <w:r>
-        <w:rPr>
-          <w:color w:val="000000"/>
-        </w:rPr>
-        <w:t>részhalmaz, ha létezik egy"B" részhalmaz, amely "A"-tól függ, a "C" pedig "B" től. Tehát mondhatjuk, hogy a két funkcionálisan függő attribútum halmaz mellett található egy harmadik részhalmaz, mely a két halmaz közötti funkcionális függőséget átviszi (tehát direkt módon is függnek egymástól és áttételesen is). A normalizálás végrehajtása során egymásra épülő, egyre kevesebb redundanciát tartalmazó normálformák keletkeznek. 6 egymásra épülő normálformát ismerünk: 1NF, 2NF, 3NF, BCNF, 4NF, 5NF azaz első, második, harmadik, Boyce-codd normálforma, negyedik és ötödik normálforma. Az első három normálforma a funkcionális függőségekben található redundanciák, míg a negyedik és ötödik a többértékű függőségekből eredő redundanciák megszüntetésére szolgál. Gyakorlatilag a 3. normálformában lévő adatbázis redundancia mentesnek tekinthető. Az esetek többségében elegendő a normalizálást a 3. normálformáig elvégezni. 0NF-ben az adatbázis nem normalizált alakját szokás 0.-dik normálformának nevezni. A tervezett adatbázisunk akkor van első normálformában, ha minden sora különböző, az oszlopok száma, sorrendje minden sorban azonos, minden oszlop csak egy attribútum értéket vesz fel és minden sorhoz egy egyedi kulcs tartozik, amitől az összes többi attribútum funkcionálisan függ. Második normálformában akkor van, ha első normálformában van (előfeltétel) és a nem kulcs attribútumok funkcionálisan teljesen függnek az elsődleges kulcstól. Harmadik normálformában akkor van, ha második normálformában van és funkcionális függés csak az elsődleges kulcsból indul ki; vagyis megszüntettük a közvetett (tranzitív) függéseket. A normalizálási folyamat során a funkcionális függőségek már csak a kulcstól valósulnak meg. A redundancia csökken, a relációk száma nő.</w:t>
+        <w:t>értékhez (a P attribútumainak oszlopaiban álló értékekhez) pontosan egy Q-hoz tartozó értéket tudunk hozzárendelni. Tehát P értékei egyértelműen maghatározzák Q értékeit. Teljes funkcionális függőség: Azt mondjuk, hogy Q teljes funkcionális függőségben van P-vel, ha P-ből képzett attribútum részhalmazoktól nem függ a Q attribútum halmaz. Ellenkező esetben részleges függőségről beszélünk. Tranzitív funkcionális függés "A" attribútum részhalmaztól tranzitív funkcionális függőségben van "C" attribútum részhalmaz, ha létezik egy"B" részhalmaz, amely "A"-tól függ, a "C" pedig "B" től. Tehát mondhatjuk, hogy a két funkcionálisan függő attribútum halmaz mellett található egy harmadik részhalmaz, mely a két halmaz közötti funkcionális függőséget átviszi (tehát direkt módon is függnek egymástól és áttételesen is). A normalizálás végrehajtása során egymásra épülő, egyre kevesebb redundanciát tartalmazó normálformák keletkeznek. 6 egymásra épülő normálformát ismerünk: 1NF, 2NF, 3NF, BCNF, 4NF, 5NF azaz első, második, harmadik, Boyce-codd normálforma, negyedik és ötödik normálforma. Az első három normálforma a funkcionális függőségekben található redundanciák, míg a negyedik és ötödik a többértékű függőségekből eredő redundanciák megszüntetésére szolgál. Gyakorlatilag a 3. normálformában lévő adatbázis redundancia mentesnek tekinthető. Az esetek többségében elegendő a normalizálást a 3. normálformáig elvégezni. 0NF-ben az adatbázis nem normalizált alakját szokás 0.-dik normálformának nevezni. A tervezett adatbázisunk akkor van első normálformában, ha minden sora különböző, az oszlopok száma, sorrendje minden sorban azonos, minden oszlop csak egy attribútum értéket vesz fel és minden sorhoz egy egyedi kulcs tartozik, amitől az összes többi attribútum funkcionálisan függ. Második normálformában akkor van, ha első normálformában van (előfeltétel) és a nem kulcs attribútumok funkcionálisan teljesen függnek az elsődleges kulcstól. Harmadik normálformában akkor van, ha második normálformában van és funkcionális függés csak az elsődleges kulcsból indul ki; vagyis megszüntettük a közvetett (tranzitív) függéseket. A normalizálási folyamat során a funkcionális függőségek már csak a kulcstól valósulnak meg. A redundancia csökken, a relációk száma nő.</w:t>
       </w:r>
     </w:p>
     <w:p>
@@ -4122,19 +4096,7 @@
         <w:rPr>
           <w:color w:val="000000"/>
         </w:rPr>
-        <w:t>Programtervezésen a leendő program szerkezetének megalkotását értjük. A program elemeinek megfelelő sorrendbe rakása alapvető. A szerkezetében változók, műveletek, ciklusok, utasítás-sorok, függvények, eljárások, alprogramok találhatók. Programtervezés során az első dolgunk, hogy a problémát meghatározzuk. Ehhez fel kell mérnünk a feladatot, mit szeretnénk megvalósítani és mik lehetnek az akadályok. Ha tudjuk a feladatunkat, akkor a következő teendőnk a rendszertervezés és modellalkotás. A program struktúráját itt készítjük el vagy képzeljük el. Ha a struktúra jó, akkor azt követi a harmadik lépés, ahol a kódolás történik, azaz a programírás. A programírást követően a tesztelés következik, ahol próbáljuk megtalálni a hibákat olyan értékekkel, amik elképzelhetetlenek, de azokra is működnie kell a programnak. Ha hibákat is sikerült kijavítani, akkor az utolsó lépés a dokumentáció elkészítése. A programunknak mindenféleképen megbízhatónak kell lennie, megfelelően kell</w:t>
-      </w:r>
-      <w:r>
-        <w:rPr>
-          <w:color w:val="000000"/>
-        </w:rPr>
-        <w:t xml:space="preserve"> </w:t>
-      </w:r>
-      <w:r>
-        <w:rPr>
-          <w:color w:val="000000"/>
-        </w:rPr>
-        <w:t>működnie. A jó terv lecsökkenti az idő- és ez által költségigényes tesztelési fázist. Egyébként a jól megtervezett program módosítása is egyszerűbb.</w:t>
+        <w:t>Programtervezésen a leendő program szerkezetének megalkotását értjük. A program elemeinek megfelelő sorrendbe rakása alapvető. A szerkezetében változók, műveletek, ciklusok, utasítás-sorok, függvények, eljárások, alprogramok találhatók. Programtervezés során az első dolgunk, hogy a problémát meghatározzuk. Ehhez fel kell mérnünk a feladatot, mit szeretnénk megvalósítani és mik lehetnek az akadályok. Ha tudjuk a feladatunkat, akkor a következő teendőnk a rendszertervezés és modellalkotás. A program struktúráját itt készítjük el vagy képzeljük el. Ha a struktúra jó, akkor azt követi a harmadik lépés, ahol a kódolás történik, azaz a programírás. A programírást követően a tesztelés következik, ahol próbáljuk megtalálni a hibákat olyan értékekkel, amik elképzelhetetlenek, de azokra is működnie kell a programnak. Ha hibákat is sikerült kijavítani, akkor az utolsó lépés a dokumentáció elkészítése. A programunknak mindenféleképen megbízhatónak kell lennie, megfelelően kell működnie. A jó terv lecsökkenti az idő- és ez által költségigényes tesztelési fázist. Egyébként a jól megtervezett program módosítása is egyszerűbb.</w:t>
       </w:r>
     </w:p>
     <w:p>
@@ -4157,31 +4119,7 @@
         <w:rPr>
           <w:color w:val="000000"/>
         </w:rPr>
-        <w:t xml:space="preserve">A weblapomhoz készítettem egy adatbázist, ehhez a </w:t>
-      </w:r>
-      <w:r>
-        <w:rPr>
-          <w:color w:val="000000"/>
-        </w:rPr>
-        <w:t>symfonynak</w:t>
-      </w:r>
-      <w:r>
-        <w:rPr>
-          <w:color w:val="000000"/>
-        </w:rPr>
-        <w:t xml:space="preserve"> a </w:t>
-      </w:r>
-      <w:r>
-        <w:rPr>
-          <w:color w:val="000000"/>
-        </w:rPr>
-        <w:t>migrációját használtam</w:t>
-      </w:r>
-      <w:r>
-        <w:rPr>
-          <w:color w:val="000000"/>
-        </w:rPr>
-        <w:t xml:space="preserve">. Ebben van lehetőség adatbázisok létrehozására és mód van a hozzá szükséges táblák, valamint az azokat tartalmazó mezők </w:t>
+        <w:t xml:space="preserve">A weblapomhoz készítettem egy adatbázist, ehhez a symfonynak a migrációját használtam. Ebben van lehetőség adatbázisok létrehozására és mód van a hozzá szükséges táblák, valamint az azokat tartalmazó mezők </w:t>
       </w:r>
       <w:r>
         <w:rPr>
@@ -4316,19 +4254,7 @@
         <w:rPr>
           <w:color w:val="000000"/>
         </w:rPr>
-        <w:t>Ez egy azonosító, ami egy int típusú érték (egész szám). Az értékét automatikusan növeli minden egyes új rekordnál. Elsődleges kulcs. Erre lehet hivatkozni minden egyes lekérdezésnél, amikor a „</w:t>
-      </w:r>
-      <w:r>
-        <w:rPr>
-          <w:color w:val="000000"/>
-        </w:rPr>
-        <w:t>admin</w:t>
-      </w:r>
-      <w:r>
-        <w:rPr>
-          <w:color w:val="000000"/>
-        </w:rPr>
-        <w:t>” táblának egy adott rekordjából információt szeretnénk kinyerni.</w:t>
+        <w:t>Ez egy azonosító, ami egy int típusú érték (egész szám). Az értékét automatikusan növeli minden egyes új rekordnál. Elsődleges kulcs. Erre lehet hivatkozni minden egyes lekérdezésnél, amikor a „admin” táblának egy adott rekordjából információt szeretnénk kinyerni.</w:t>
       </w:r>
     </w:p>
     <w:p>
@@ -4353,37 +4279,7 @@
         <w:rPr>
           <w:color w:val="000000"/>
         </w:rPr>
-        <w:t xml:space="preserve">Ez szöveg mező, 255 karaktert tartalmazhat. Ez egy adott </w:t>
-      </w:r>
-      <w:r>
-        <w:rPr>
-          <w:color w:val="000000"/>
-        </w:rPr>
-        <w:t>adminisztrátornak</w:t>
-      </w:r>
-      <w:r>
-        <w:rPr>
-          <w:color w:val="000000"/>
-        </w:rPr>
-        <w:t xml:space="preserve"> a </w:t>
-      </w:r>
-      <w:r>
-        <w:rPr>
-          <w:color w:val="000000"/>
-        </w:rPr>
-        <w:t>nevét</w:t>
-      </w:r>
-      <w:r>
-        <w:rPr>
-          <w:color w:val="000000"/>
-        </w:rPr>
-        <w:t xml:space="preserve"> tárolja. Ez azért szükséges, </w:t>
-      </w:r>
-      <w:r>
-        <w:rPr>
-          <w:color w:val="000000"/>
-        </w:rPr>
-        <w:t>hogy megtudjuk mutatni neki, hogy ő van éppen belépve az admin felületre.</w:t>
+        <w:t>Ez szöveg mező, 255 karaktert tartalmazhat. Ez egy adott adminisztrátornak a nevét tárolja. Ez azért szükséges, hogy megtudjuk mutatni neki, hogy ő van éppen belépve az admin felületre.</w:t>
       </w:r>
     </w:p>
     <w:p>
@@ -4410,31 +4306,7 @@
         <w:rPr>
           <w:color w:val="000000"/>
         </w:rPr>
-        <w:t xml:space="preserve">Ez szöveg mező, 160 karaktert tartalmaz, mert hivatalosan ennél hosszabb nem lehet. Ez a </w:t>
-      </w:r>
-      <w:r>
-        <w:rPr>
-          <w:color w:val="000000"/>
-        </w:rPr>
-        <w:t>adminisztrátor</w:t>
-      </w:r>
-      <w:r>
-        <w:rPr>
-          <w:color w:val="000000"/>
-        </w:rPr>
-        <w:t xml:space="preserve"> email címét tárolja, amivel be tud jelentkezni a</w:t>
-      </w:r>
-      <w:r>
-        <w:rPr>
-          <w:color w:val="000000"/>
-        </w:rPr>
-        <w:t>z admin felületre</w:t>
-      </w:r>
-      <w:r>
-        <w:rPr>
-          <w:color w:val="000000"/>
-        </w:rPr>
-        <w:t xml:space="preserve">. </w:t>
+        <w:t xml:space="preserve">Ez szöveg mező, 160 karaktert tartalmaz, mert hivatalosan ennél hosszabb nem lehet. Ez a adminisztrátor email címét tárolja, amivel be tud jelentkezni az admin felületre. </w:t>
       </w:r>
     </w:p>
     <w:p>
@@ -4515,19 +4387,7 @@
         <w:t>updated_at</w:t>
       </w:r>
       <w:r>
-        <w:t xml:space="preserve">: </w:t>
-      </w:r>
-      <w:r>
-        <w:t xml:space="preserve">Ennek a mezőnek a típusa „datetime”. Egy adminisztrátor mikor </w:t>
-      </w:r>
-      <w:r>
-        <w:t xml:space="preserve">frissült </w:t>
-      </w:r>
-      <w:r>
-        <w:t>a</w:t>
-      </w:r>
-      <w:r>
-        <w:t xml:space="preserve">z adata </w:t>
+        <w:t xml:space="preserve">: Ennek a mezőnek a típusa „datetime”. Egy adminisztrátor mikor frissült az adata </w:t>
       </w:r>
       <w:r>
         <w:t>utoljára</w:t>
@@ -4572,16 +4432,7 @@
         <w:ind w:left="0"/>
       </w:pPr>
       <w:r>
-        <w:t xml:space="preserve">A „comment” táblára azért van szükségünk. Itt gyűjtük a hozzászólásokat az egyes topicokhoz. </w:t>
-      </w:r>
-      <w:r>
-        <w:t>Az „</w:t>
-      </w:r>
-      <w:r>
-        <w:t>comment</w:t>
-      </w:r>
-      <w:r>
-        <w:t>” táblánk oszlopai a következőek:</w:t>
+        <w:t>A „comment” táblára azért van szükségünk. Itt gyűjtük a hozzászólásokat az egyes topicokhoz. Az „comment” táblánk oszlopai a következőek:</w:t>
       </w:r>
     </w:p>
     <w:p>
@@ -4699,10 +4550,7 @@
         <w:t>created_at</w:t>
       </w:r>
       <w:r>
-        <w:t xml:space="preserve">: </w:t>
-      </w:r>
-      <w:r>
-        <w:t>Ennek a mezőnek a típusa „datetime”. Egy comment mikor került be a táblába.</w:t>
+        <w:t>: Ennek a mezőnek a típusa „datetime”. Egy comment mikor került be a táblába.</w:t>
       </w:r>
     </w:p>
     <w:p>
@@ -4723,16 +4571,7 @@
         <w:t>updated_at</w:t>
       </w:r>
       <w:r>
-        <w:t xml:space="preserve">: </w:t>
-      </w:r>
-      <w:r>
-        <w:t xml:space="preserve">Ennek a mezőnek a típusa „datetime”. Egy </w:t>
-      </w:r>
-      <w:r>
-        <w:t>comment</w:t>
-      </w:r>
-      <w:r>
-        <w:t xml:space="preserve"> mikor frissült az adata utoljára táblába.</w:t>
+        <w:t>: Ennek a mezőnek a típusa „datetime”. Egy comment mikor frissült az adata utoljára táblába.</w:t>
       </w:r>
     </w:p>
     <w:p>
@@ -4858,19 +4697,7 @@
         <w:ind w:left="0"/>
       </w:pPr>
       <w:r>
-        <w:t>A „</w:t>
-      </w:r>
-      <w:r>
-        <w:t>topic</w:t>
-      </w:r>
-      <w:r>
-        <w:t xml:space="preserve">” táblára azért van szükségünk. Itt gyűjtük a </w:t>
-      </w:r>
-      <w:r>
-        <w:t>topic-kokat, amelyekhez hozzászólhatnak a felhasználók</w:t>
-      </w:r>
-      <w:r>
-        <w:t>. Az „topic” táblánk oszlopai a következőek:</w:t>
+        <w:t>A „topic” táblára azért van szükségünk. Itt gyűjtük a topic-kokat, amelyekhez hozzászólhatnak a felhasználók. Az „topic” táblánk oszlopai a következőek:</w:t>
       </w:r>
     </w:p>
     <w:p>
@@ -4924,13 +4751,7 @@
         <w:t>user_id:</w:t>
       </w:r>
       <w:r>
-        <w:t xml:space="preserve"> Egy foreign_key, ami int típusú (egész szám), a User táblához. Ezzel van összekapcsolva a két tábla egymással. Tudni szeretnénk melyik User</w:t>
-      </w:r>
-      <w:r>
-        <w:t xml:space="preserve"> hozta létre</w:t>
-      </w:r>
-      <w:r>
-        <w:t>.</w:t>
+        <w:t xml:space="preserve"> Egy foreign_key, ami int típusú (egész szám), a User táblához. Ezzel van összekapcsolva a két tábla egymással. Tudni szeretnénk melyik User hozta létre.</w:t>
       </w:r>
     </w:p>
     <w:p>
@@ -4951,10 +4772,7 @@
         <w:t>name</w:t>
       </w:r>
       <w:r>
-        <w:t xml:space="preserve">: Ez szöveg mező, amely tartalmazza azt a szöveget, </w:t>
-      </w:r>
-      <w:r>
-        <w:t>amely meghatározza a topic témáját.</w:t>
+        <w:t>: Ez szöveg mező, amely tartalmazza azt a szöveget, amely meghatározza a topic témáját.</w:t>
       </w:r>
     </w:p>
     <w:p>
@@ -4975,13 +4793,7 @@
         <w:t>status</w:t>
       </w:r>
       <w:r>
-        <w:t xml:space="preserve">: Egy adott </w:t>
-      </w:r>
-      <w:r>
-        <w:t>topic</w:t>
-      </w:r>
-      <w:r>
-        <w:t xml:space="preserve"> megjelenhet-e, a felületen. Moderálási lehetőség, amennyiben 1 akkor megjelenhet egyébként meg nem.</w:t>
+        <w:t>: Egy adott topic megjelenhet-e, a felületen. Moderálási lehetőség, amennyiben 1 akkor megjelenhet egyébként meg nem.</w:t>
       </w:r>
     </w:p>
     <w:p>
@@ -5056,48 +4868,12 @@
         <w:t>description</w:t>
       </w:r>
       <w:r>
-        <w:t xml:space="preserve">: </w:t>
-      </w:r>
-      <w:r>
-        <w:t>A topic leírása, hogy miről kell szólnia, ha név (cím) nem lenne egyértelmű</w:t>
-      </w:r>
-      <w:r>
-        <w:t xml:space="preserve">. </w:t>
-      </w:r>
-    </w:p>
-    <w:p>
-      <w:r>
-        <w:t>Az „</w:t>
-      </w:r>
-      <w:r>
-        <w:t>user</w:t>
-      </w:r>
-      <w:r>
-        <w:t xml:space="preserve">” tábla azért szükséges, hogy itt tudjunk új </w:t>
-      </w:r>
-      <w:r>
-        <w:t>felhasználókat</w:t>
-      </w:r>
-      <w:r>
-        <w:t xml:space="preserve"> rögzíteni. Akik </w:t>
-      </w:r>
-      <w:r>
-        <w:t>ténylegesen fogják felhasználni a weboldalt</w:t>
-      </w:r>
-      <w:r>
-        <w:t xml:space="preserve">. </w:t>
-      </w:r>
-      <w:r>
-        <w:t>Ők tudnak új topicokat létrehozni és a topicokon belül kommunikálni másokkal</w:t>
-      </w:r>
-      <w:r>
-        <w:t>. Az „</w:t>
-      </w:r>
-      <w:r>
-        <w:t>user</w:t>
-      </w:r>
-      <w:r>
-        <w:t>” táblánk oszlopai a következőek:</w:t>
+        <w:t xml:space="preserve">: A topic leírása, hogy miről kell szólnia, ha név (cím) nem lenne egyértelmű. </w:t>
+      </w:r>
+    </w:p>
+    <w:p>
+      <w:r>
+        <w:t>Az „user” tábla azért szükséges, hogy itt tudjunk új felhasználókat rögzíteni. Akik ténylegesen fogják felhasználni a weboldalt. Ők tudnak új topicokat létrehozni és a topicokon belül kommunikálni másokkal. Az „user” táblánk oszlopai a következőek:</w:t>
       </w:r>
     </w:p>
     <w:p>
@@ -5150,31 +4926,7 @@
         <w:rPr>
           <w:color w:val="000000"/>
         </w:rPr>
-        <w:t xml:space="preserve">Ez szöveg mező, 255 karaktert tartalmazhat. Ez egy adott </w:t>
-      </w:r>
-      <w:r>
-        <w:rPr>
-          <w:color w:val="000000"/>
-        </w:rPr>
-        <w:t>felhasználó</w:t>
-      </w:r>
-      <w:r>
-        <w:rPr>
-          <w:color w:val="000000"/>
-        </w:rPr>
-        <w:t xml:space="preserve"> a nevét tárolja. Ez azért szükséges, hogy megtudjuk mutatni neki, hogy ő van éppen belépve a</w:t>
-      </w:r>
-      <w:r>
-        <w:rPr>
-          <w:color w:val="000000"/>
-        </w:rPr>
-        <w:t xml:space="preserve"> weboldalon</w:t>
-      </w:r>
-      <w:r>
-        <w:rPr>
-          <w:color w:val="000000"/>
-        </w:rPr>
-        <w:t>.</w:t>
+        <w:t>Ez szöveg mező, 255 karaktert tartalmazhat. Ez egy adott felhasználó a nevét tárolja. Ez azért szükséges, hogy megtudjuk mutatni neki, hogy ő van éppen belépve a weboldalon.</w:t>
       </w:r>
     </w:p>
     <w:p>
@@ -5366,6 +5118,9 @@
     </w:p>
     <w:p>
       <w:r>
+        <w:rPr>
+          <w:noProof/>
+        </w:rPr>
         <w:drawing>
           <wp:inline distT="0" distB="0" distL="0" distR="0" wp14:anchorId="5B6C2ACC" wp14:editId="5FB2C579">
             <wp:extent cx="5668166" cy="4725059"/>
@@ -5446,6 +5201,9 @@
     </w:p>
     <w:p>
       <w:r>
+        <w:rPr>
+          <w:noProof/>
+        </w:rPr>
         <w:lastRenderedPageBreak/>
         <w:drawing>
           <wp:inline distT="0" distB="0" distL="0" distR="0" wp14:anchorId="374D5665" wp14:editId="33267FD1">
@@ -5538,7 +5296,7 @@
     </w:p>
     <w:p>
       <w:pPr>
-        <w:pStyle w:val="Heading1"/>
+        <w:pStyle w:val="Heading2"/>
       </w:pPr>
       <w:bookmarkStart w:id="12" w:name="_Toc163586154"/>
       <w:r>
@@ -5638,6 +5396,9 @@
         <w:jc w:val="center"/>
       </w:pPr>
       <w:r>
+        <w:rPr>
+          <w:noProof/>
+        </w:rPr>
         <w:drawing>
           <wp:inline distT="0" distB="0" distL="0" distR="0" wp14:anchorId="2A1A2BD8" wp14:editId="137E812E">
             <wp:extent cx="5760720" cy="2852420"/>
@@ -5738,6 +5499,9 @@
     </w:p>
     <w:p>
       <w:r>
+        <w:rPr>
+          <w:noProof/>
+        </w:rPr>
         <w:drawing>
           <wp:inline distT="0" distB="0" distL="0" distR="0" wp14:anchorId="66404398" wp14:editId="2B4CDF82">
             <wp:extent cx="5760720" cy="1374775"/>
@@ -5872,6 +5636,9 @@
     </w:p>
     <w:p>
       <w:r>
+        <w:rPr>
+          <w:noProof/>
+        </w:rPr>
         <w:drawing>
           <wp:inline distT="0" distB="0" distL="0" distR="0" wp14:anchorId="4B4C2045" wp14:editId="29719EB2">
             <wp:extent cx="5760720" cy="1634490"/>
@@ -5973,6 +5740,9 @@
     </w:p>
     <w:p>
       <w:r>
+        <w:rPr>
+          <w:noProof/>
+        </w:rPr>
         <w:drawing>
           <wp:inline distT="0" distB="0" distL="0" distR="0" wp14:anchorId="38D6689C" wp14:editId="6E91D3FD">
             <wp:extent cx="5760720" cy="2233295"/>
@@ -6036,7 +5806,7 @@
           <w:sz w:val="18"/>
           <w:szCs w:val="18"/>
         </w:rPr>
-        <w:t xml:space="preserve">Users </w:t>
+        <w:t xml:space="preserve">Users létrehozás/szerkesztés oldal </w:t>
       </w:r>
       <w:r>
         <w:rPr>
@@ -6046,26 +5816,6 @@
           <w:sz w:val="18"/>
           <w:szCs w:val="18"/>
         </w:rPr>
-        <w:t>létrehozás/szerkesztés</w:t>
-      </w:r>
-      <w:r>
-        <w:rPr>
-          <w:b/>
-          <w:bCs/>
-          <w:color w:val="4F81BD"/>
-          <w:sz w:val="18"/>
-          <w:szCs w:val="18"/>
-        </w:rPr>
-        <w:t xml:space="preserve"> oldal </w:t>
-      </w:r>
-      <w:r>
-        <w:rPr>
-          <w:b/>
-          <w:bCs/>
-          <w:color w:val="4F81BD"/>
-          <w:sz w:val="18"/>
-          <w:szCs w:val="18"/>
-        </w:rPr>
         <w:t>(forrás: saját ábra)</w:t>
       </w:r>
     </w:p>
@@ -6127,6 +5877,9 @@
     </w:p>
     <w:p>
       <w:r>
+        <w:rPr>
+          <w:noProof/>
+        </w:rPr>
         <w:drawing>
           <wp:inline distT="0" distB="0" distL="0" distR="0" wp14:anchorId="067FF3C2" wp14:editId="719327AE">
             <wp:extent cx="5760720" cy="1791970"/>
@@ -6190,7 +5943,7 @@
           <w:sz w:val="18"/>
           <w:szCs w:val="18"/>
         </w:rPr>
-        <w:t xml:space="preserve">Users </w:t>
+        <w:t xml:space="preserve">Users törlés popup </w:t>
       </w:r>
       <w:r>
         <w:rPr>
@@ -6200,26 +5953,6 @@
           <w:sz w:val="18"/>
           <w:szCs w:val="18"/>
         </w:rPr>
-        <w:t>törlés popup</w:t>
-      </w:r>
-      <w:r>
-        <w:rPr>
-          <w:b/>
-          <w:bCs/>
-          <w:color w:val="4F81BD"/>
-          <w:sz w:val="18"/>
-          <w:szCs w:val="18"/>
-        </w:rPr>
-        <w:t xml:space="preserve"> </w:t>
-      </w:r>
-      <w:r>
-        <w:rPr>
-          <w:b/>
-          <w:bCs/>
-          <w:color w:val="4F81BD"/>
-          <w:sz w:val="18"/>
-          <w:szCs w:val="18"/>
-        </w:rPr>
         <w:t>(forrás: saját ábra)</w:t>
       </w:r>
     </w:p>
@@ -6254,6 +5987,9 @@
     </w:p>
     <w:p>
       <w:r>
+        <w:rPr>
+          <w:noProof/>
+        </w:rPr>
         <w:drawing>
           <wp:inline distT="0" distB="0" distL="0" distR="0" wp14:anchorId="48B492CE" wp14:editId="773CBDFD">
             <wp:extent cx="5760720" cy="1583690"/>
@@ -6317,7 +6053,7 @@
           <w:sz w:val="18"/>
           <w:szCs w:val="18"/>
         </w:rPr>
-        <w:t xml:space="preserve">Topics </w:t>
+        <w:t xml:space="preserve">Topics lista oldal </w:t>
       </w:r>
       <w:r>
         <w:rPr>
@@ -6327,37 +6063,12 @@
           <w:sz w:val="18"/>
           <w:szCs w:val="18"/>
         </w:rPr>
-        <w:t xml:space="preserve">lista oldal </w:t>
-      </w:r>
-      <w:r>
-        <w:rPr>
-          <w:b/>
-          <w:bCs/>
-          <w:color w:val="4F81BD"/>
-          <w:sz w:val="18"/>
-          <w:szCs w:val="18"/>
-        </w:rPr>
         <w:t>(forrás: saját ábra)</w:t>
       </w:r>
     </w:p>
     <w:p>
       <w:r>
-        <w:t xml:space="preserve">A </w:t>
-      </w:r>
-      <w:r>
-        <w:t>topikokat</w:t>
-      </w:r>
-      <w:r>
-        <w:t xml:space="preserve"> találjuk ezen a felületen. A create gomb megnyomása esetén tudunk új </w:t>
-      </w:r>
-      <w:r>
-        <w:t>topikot</w:t>
-      </w:r>
-      <w:r>
-        <w:t xml:space="preserve"> létrehozni. </w:t>
-      </w:r>
-      <w:r>
-        <w:t>„Search Username” placeholder mutatja nekünk azt, hogy abban az input mezőben kizárólag a felhasználó nevére lehet keresni.</w:t>
+        <w:t>A topikokat találjuk ezen a felületen. A create gomb megnyomása esetén tudunk új topikot létrehozni. „Search Username” placeholder mutatja nekünk azt, hogy abban az input mezőben kizárólag a felhasználó nevére lehet keresni.</w:t>
       </w:r>
       <w:r>
         <w:br/>
@@ -6365,22 +6076,7 @@
       </w:r>
       <w:r>
         <w:br/>
-        <w:t>A</w:t>
-      </w:r>
-      <w:r>
-        <w:t xml:space="preserve"> </w:t>
-      </w:r>
-      <w:r>
-        <w:t>„S</w:t>
-      </w:r>
-      <w:r>
-        <w:t>tatus</w:t>
-      </w:r>
-      <w:r>
-        <w:t>”</w:t>
-      </w:r>
-      <w:r>
-        <w:t xml:space="preserve"> választó meg egy filter. Ezen kívül a táblázat jobb oldalán van lehetőségünk állítani, hogy hány elem jelenhet meg egyszerre a felületen.  </w:t>
+        <w:t xml:space="preserve">A „Status” választó meg egy filter. Ezen kívül a táblázat jobb oldalán van lehetőségünk állítani, hogy hány elem jelenhet meg egyszerre a felületen.  </w:t>
       </w:r>
     </w:p>
     <w:p>
@@ -6395,6 +6091,9 @@
     </w:p>
     <w:p>
       <w:r>
+        <w:rPr>
+          <w:noProof/>
+        </w:rPr>
         <w:drawing>
           <wp:inline distT="0" distB="0" distL="0" distR="0" wp14:anchorId="47BF4965" wp14:editId="5203D115">
             <wp:extent cx="5760720" cy="2040255"/>
@@ -6458,7 +6157,7 @@
           <w:sz w:val="18"/>
           <w:szCs w:val="18"/>
         </w:rPr>
-        <w:t>Topics</w:t>
+        <w:t xml:space="preserve">Topics létrehozás/szerkesztés oldal </w:t>
       </w:r>
       <w:r>
         <w:rPr>
@@ -6468,40 +6167,12 @@
           <w:sz w:val="18"/>
           <w:szCs w:val="18"/>
         </w:rPr>
-        <w:t xml:space="preserve"> létrehozás/szerkesztés oldal </w:t>
-      </w:r>
-      <w:r>
-        <w:rPr>
-          <w:b/>
-          <w:bCs/>
-          <w:color w:val="4F81BD"/>
-          <w:sz w:val="18"/>
-          <w:szCs w:val="18"/>
-        </w:rPr>
         <w:t>(forrás: saját ábra)</w:t>
       </w:r>
     </w:p>
     <w:p>
       <w:r>
-        <w:t xml:space="preserve">Ezen felületen lehet létrehozni vagy szerkeszteni egy </w:t>
-      </w:r>
-      <w:r>
-        <w:t>topikot</w:t>
-      </w:r>
-      <w:r>
-        <w:t xml:space="preserve">. A </w:t>
-      </w:r>
-      <w:r>
-        <w:t>topik</w:t>
-      </w:r>
-      <w:r>
-        <w:t xml:space="preserve"> mentése esetén amely a „save” vagy „save and stay” gomb megnyomásával történik. A „save” gomb használata esetén visszanavigálunk a listázási oldalra. A „save and stay” megnyomása esetén maradunk ezen a felület, amennyiben szeretnénk folytatni a </w:t>
-      </w:r>
-      <w:r>
-        <w:t>topik</w:t>
-      </w:r>
-      <w:r>
-        <w:t xml:space="preserve"> adatainak a módosítását. A vissza nyilacska gomb mentés nélkül visszanavigál a listázási oldalra. Az adatok mielőtt a mentés megtörténne ellenőrzés történik, amelyek a következők.</w:t>
+        <w:t>Ezen felületen lehet létrehozni vagy szerkeszteni egy topikot. A topik mentése esetén amely a „save” vagy „save and stay” gomb megnyomásával történik. A „save” gomb használata esetén visszanavigálunk a listázási oldalra. A „save and stay” megnyomása esetén maradunk ezen a felület, amennyiben szeretnénk folytatni a topik adatainak a módosítását. A vissza nyilacska gomb mentés nélkül visszanavigál a listázási oldalra. Az adatok mielőtt a mentés megtörténne ellenőrzés történik, amelyek a következők.</w:t>
       </w:r>
     </w:p>
     <w:p>
@@ -6581,6 +6252,9 @@
     </w:p>
     <w:p>
       <w:r>
+        <w:rPr>
+          <w:noProof/>
+        </w:rPr>
         <w:drawing>
           <wp:inline distT="0" distB="0" distL="0" distR="0" wp14:anchorId="58AE1185" wp14:editId="6EAC4E48">
             <wp:extent cx="5760720" cy="1864360"/>
@@ -6644,7 +6318,7 @@
           <w:sz w:val="18"/>
           <w:szCs w:val="18"/>
         </w:rPr>
-        <w:t xml:space="preserve">Topics </w:t>
+        <w:t xml:space="preserve">Topics törlési oldal </w:t>
       </w:r>
       <w:r>
         <w:rPr>
@@ -6654,26 +6328,6 @@
           <w:sz w:val="18"/>
           <w:szCs w:val="18"/>
         </w:rPr>
-        <w:t>törlési</w:t>
-      </w:r>
-      <w:r>
-        <w:rPr>
-          <w:b/>
-          <w:bCs/>
-          <w:color w:val="4F81BD"/>
-          <w:sz w:val="18"/>
-          <w:szCs w:val="18"/>
-        </w:rPr>
-        <w:t xml:space="preserve"> oldal </w:t>
-      </w:r>
-      <w:r>
-        <w:rPr>
-          <w:b/>
-          <w:bCs/>
-          <w:color w:val="4F81BD"/>
-          <w:sz w:val="18"/>
-          <w:szCs w:val="18"/>
-        </w:rPr>
         <w:t>(forrás: saját ábra)</w:t>
       </w:r>
     </w:p>
@@ -6705,6 +6359,9 @@
     </w:p>
     <w:p>
       <w:r>
+        <w:rPr>
+          <w:noProof/>
+        </w:rPr>
         <w:drawing>
           <wp:inline distT="0" distB="0" distL="0" distR="0" wp14:anchorId="68EE5F72" wp14:editId="3314D9B1">
             <wp:extent cx="5760720" cy="2121535"/>
@@ -6768,7 +6425,7 @@
           <w:sz w:val="18"/>
           <w:szCs w:val="18"/>
         </w:rPr>
-        <w:t xml:space="preserve">Comments </w:t>
+        <w:t xml:space="preserve">Comments lista oldal </w:t>
       </w:r>
       <w:r>
         <w:rPr>
@@ -6778,39 +6435,15 @@
           <w:sz w:val="18"/>
           <w:szCs w:val="18"/>
         </w:rPr>
-        <w:t xml:space="preserve">lista oldal </w:t>
-      </w:r>
-      <w:r>
-        <w:rPr>
-          <w:b/>
-          <w:bCs/>
-          <w:color w:val="4F81BD"/>
-          <w:sz w:val="18"/>
-          <w:szCs w:val="18"/>
-        </w:rPr>
         <w:t>(forrás: saját ábra)</w:t>
       </w:r>
     </w:p>
     <w:p>
       <w:r>
-        <w:t xml:space="preserve">A </w:t>
-      </w:r>
-      <w:r>
-        <w:t>hozzászólasokat</w:t>
-      </w:r>
-      <w:r>
-        <w:t xml:space="preserve"> találjuk ezen a felületen. A create gomb megnyomása esetén tudunk új </w:t>
-      </w:r>
-      <w:r>
-        <w:t>hosszászólást</w:t>
-      </w:r>
-      <w:r>
-        <w:t xml:space="preserve"> létrehozni. </w:t>
+        <w:t xml:space="preserve">A hozzászólasokat találjuk ezen a felületen. A create gomb megnyomása esetén tudunk új hosszászólást létrehozni. </w:t>
       </w:r>
       <w:r>
         <w:br/>
-      </w:r>
-      <w:r>
         <w:t>„Search Username” placeholder mutatja nekünk azt, hogy abban az input mezőben kizárólag a felhasználó nevére lehet keresni.</w:t>
       </w:r>
       <w:r>
@@ -6819,13 +6452,7 @@
       </w:r>
       <w:r>
         <w:br/>
-        <w:t xml:space="preserve">„Search” placeholder mutatja nekünk azt, hogy keresni tudunk </w:t>
-      </w:r>
-      <w:r>
-        <w:t>az üzenet szövegében</w:t>
-      </w:r>
-      <w:r>
-        <w:t>.</w:t>
+        <w:t>„Search” placeholder mutatja nekünk azt, hogy keresni tudunk az üzenet szövegében.</w:t>
       </w:r>
       <w:r>
         <w:br/>
@@ -6845,6 +6472,9 @@
     </w:p>
     <w:p>
       <w:r>
+        <w:rPr>
+          <w:noProof/>
+        </w:rPr>
         <w:drawing>
           <wp:inline distT="0" distB="0" distL="0" distR="0" wp14:anchorId="01AA398E" wp14:editId="69F9A5BF">
             <wp:extent cx="5760720" cy="2084070"/>
@@ -6908,7 +6538,7 @@
           <w:sz w:val="18"/>
           <w:szCs w:val="18"/>
         </w:rPr>
-        <w:t xml:space="preserve">Comments </w:t>
+        <w:t xml:space="preserve">Comments létrehozás/szerkesztés oldal </w:t>
       </w:r>
       <w:r>
         <w:rPr>
@@ -6918,50 +6548,12 @@
           <w:sz w:val="18"/>
           <w:szCs w:val="18"/>
         </w:rPr>
-        <w:t>létrehozás/szerkesztés</w:t>
-      </w:r>
-      <w:r>
-        <w:rPr>
-          <w:b/>
-          <w:bCs/>
-          <w:color w:val="4F81BD"/>
-          <w:sz w:val="18"/>
-          <w:szCs w:val="18"/>
-        </w:rPr>
-        <w:t xml:space="preserve"> oldal </w:t>
-      </w:r>
-      <w:r>
-        <w:rPr>
-          <w:b/>
-          <w:bCs/>
-          <w:color w:val="4F81BD"/>
-          <w:sz w:val="18"/>
-          <w:szCs w:val="18"/>
-        </w:rPr>
         <w:t>(forrás: saját ábra)</w:t>
       </w:r>
     </w:p>
     <w:p>
       <w:r>
-        <w:t xml:space="preserve">Ezen felületen lehet létrehozni vagy szerkeszteni egy </w:t>
-      </w:r>
-      <w:r>
-        <w:t>hozzászólást</w:t>
-      </w:r>
-      <w:r>
-        <w:t xml:space="preserve">. A </w:t>
-      </w:r>
-      <w:r>
-        <w:t>hozzászólás</w:t>
-      </w:r>
-      <w:r>
-        <w:t xml:space="preserve"> mentése esetén amely a „save” vagy „save and stay” gomb megnyomásával történik. A „save” gomb használata esetén visszanavigálunk a listázási oldalra. A „save and stay” megnyomása esetén maradunk ezen a felület, amennyiben szeretnénk folytatni a </w:t>
-      </w:r>
-      <w:r>
-        <w:t>hozzászólás</w:t>
-      </w:r>
-      <w:r>
-        <w:t xml:space="preserve"> adatainak a módosítását. A vissza nyilacska gomb mentés nélkül visszanavigál a listázási oldalra. Az adatok mielőtt a mentés megtörténne ellenőrzés történik, amelyek a következők.</w:t>
+        <w:t>Ezen felületen lehet létrehozni vagy szerkeszteni egy hozzászólást. A hozzászólás mentése esetén amely a „save” vagy „save and stay” gomb megnyomásával történik. A „save” gomb használata esetén visszanavigálunk a listázási oldalra. A „save and stay” megnyomása esetén maradunk ezen a felület, amennyiben szeretnénk folytatni a hozzászólás adatainak a módosítását. A vissza nyilacska gomb mentés nélkül visszanavigál a listázási oldalra. Az adatok mielőtt a mentés megtörténne ellenőrzés történik, amelyek a következők.</w:t>
       </w:r>
     </w:p>
     <w:p>
@@ -7042,6 +6634,9 @@
     </w:p>
     <w:p>
       <w:r>
+        <w:rPr>
+          <w:noProof/>
+        </w:rPr>
         <w:drawing>
           <wp:inline distT="0" distB="0" distL="0" distR="0" wp14:anchorId="029ADC96" wp14:editId="33C46FAB">
             <wp:extent cx="5760720" cy="2052320"/>
@@ -7105,7 +6700,7 @@
           <w:sz w:val="18"/>
           <w:szCs w:val="18"/>
         </w:rPr>
-        <w:t xml:space="preserve">Comments </w:t>
+        <w:t xml:space="preserve">Comments törlés oldal </w:t>
       </w:r>
       <w:r>
         <w:rPr>
@@ -7115,26 +6710,6 @@
           <w:sz w:val="18"/>
           <w:szCs w:val="18"/>
         </w:rPr>
-        <w:t>törlés</w:t>
-      </w:r>
-      <w:r>
-        <w:rPr>
-          <w:b/>
-          <w:bCs/>
-          <w:color w:val="4F81BD"/>
-          <w:sz w:val="18"/>
-          <w:szCs w:val="18"/>
-        </w:rPr>
-        <w:t xml:space="preserve"> oldal </w:t>
-      </w:r>
-      <w:r>
-        <w:rPr>
-          <w:b/>
-          <w:bCs/>
-          <w:color w:val="4F81BD"/>
-          <w:sz w:val="18"/>
-          <w:szCs w:val="18"/>
-        </w:rPr>
         <w:t>(forrás: saját ábra)</w:t>
       </w:r>
     </w:p>
@@ -7168,6 +6743,9 @@
     </w:p>
     <w:p>
       <w:r>
+        <w:rPr>
+          <w:noProof/>
+        </w:rPr>
         <w:drawing>
           <wp:inline distT="0" distB="0" distL="0" distR="0" wp14:anchorId="71F66105" wp14:editId="74ED6976">
             <wp:extent cx="5760720" cy="1949450"/>
@@ -7231,7 +6809,7 @@
           <w:sz w:val="18"/>
           <w:szCs w:val="18"/>
         </w:rPr>
-        <w:t xml:space="preserve">Dirty Words </w:t>
+        <w:t xml:space="preserve">Dirty Words lista oldal </w:t>
       </w:r>
       <w:r>
         <w:rPr>
@@ -7241,43 +6819,16 @@
           <w:sz w:val="18"/>
           <w:szCs w:val="18"/>
         </w:rPr>
-        <w:t xml:space="preserve">lista oldal </w:t>
-      </w:r>
-      <w:r>
-        <w:rPr>
-          <w:b/>
-          <w:bCs/>
-          <w:color w:val="4F81BD"/>
-          <w:sz w:val="18"/>
-          <w:szCs w:val="18"/>
-        </w:rPr>
         <w:t>(forrás: saját ábra)</w:t>
       </w:r>
     </w:p>
     <w:p>
       <w:r>
-        <w:t xml:space="preserve">A </w:t>
-      </w:r>
-      <w:r>
-        <w:t>ofcén szavak listáját</w:t>
-      </w:r>
-      <w:r>
-        <w:t xml:space="preserve"> találjuk ezen a felületen. A create gomb megnyomása esetén tudunk új </w:t>
-      </w:r>
-      <w:r>
-        <w:t>ofcén szót</w:t>
-      </w:r>
-      <w:r>
-        <w:t xml:space="preserve"> létrehozni. </w:t>
+        <w:t xml:space="preserve">A ofcén szavak listáját találjuk ezen a felületen. A create gomb megnyomása esetén tudunk új ofcén szót létrehozni. </w:t>
       </w:r>
       <w:r>
         <w:br/>
-      </w:r>
-      <w:r>
-        <w:t xml:space="preserve">„Search” placeholder mutatja nekünk azt, hogy keresni tudunk </w:t>
-      </w:r>
-      <w:r>
-        <w:t>trágár szó</w:t>
+        <w:t>„Search” placeholder mutatja nekünk azt, hogy keresni tudunk trágár szó</w:t>
       </w:r>
       <w:r>
         <w:t>ra</w:t>
@@ -7287,8 +6838,6 @@
       </w:r>
       <w:r>
         <w:br/>
-      </w:r>
-      <w:r>
         <w:t xml:space="preserve">A „Status” választó meg egy filter. Ezen kívül a táblázat jobb oldalán van lehetőségünk állítani, hogy hány elem jelenhet meg egyszerre a felületen.  </w:t>
       </w:r>
     </w:p>
@@ -7304,6 +6853,9 @@
     </w:p>
     <w:p>
       <w:r>
+        <w:rPr>
+          <w:noProof/>
+        </w:rPr>
         <w:drawing>
           <wp:inline distT="0" distB="0" distL="0" distR="0" wp14:anchorId="4247A04C" wp14:editId="482237CE">
             <wp:extent cx="5760720" cy="1303655"/>
@@ -7367,7 +6919,7 @@
           <w:sz w:val="18"/>
           <w:szCs w:val="18"/>
         </w:rPr>
-        <w:t xml:space="preserve">Dirty Words </w:t>
+        <w:t xml:space="preserve">Dirty Words létrehozás/szerkesztés oldal </w:t>
       </w:r>
       <w:r>
         <w:rPr>
@@ -7377,50 +6929,12 @@
           <w:sz w:val="18"/>
           <w:szCs w:val="18"/>
         </w:rPr>
-        <w:t>létrehozás/szerkesztés</w:t>
-      </w:r>
-      <w:r>
-        <w:rPr>
-          <w:b/>
-          <w:bCs/>
-          <w:color w:val="4F81BD"/>
-          <w:sz w:val="18"/>
-          <w:szCs w:val="18"/>
-        </w:rPr>
-        <w:t xml:space="preserve"> oldal </w:t>
-      </w:r>
-      <w:r>
-        <w:rPr>
-          <w:b/>
-          <w:bCs/>
-          <w:color w:val="4F81BD"/>
-          <w:sz w:val="18"/>
-          <w:szCs w:val="18"/>
-        </w:rPr>
         <w:t>(forrás: saját ábra)</w:t>
       </w:r>
     </w:p>
     <w:p>
       <w:r>
-        <w:t xml:space="preserve">Ezen felületen lehet létrehozni vagy szerkeszteni egy </w:t>
-      </w:r>
-      <w:r>
-        <w:t>csúnya szót</w:t>
-      </w:r>
-      <w:r>
-        <w:t xml:space="preserve">. A </w:t>
-      </w:r>
-      <w:r>
-        <w:t>csúnya szó</w:t>
-      </w:r>
-      <w:r>
-        <w:t xml:space="preserve"> mentése esetén amely a „save” vagy „save and stay” gomb megnyomásával történik. A „save” gomb használata esetén visszanavigálunk a listázási oldalra. A „save and stay” megnyomása esetén maradunk ezen a felület, amennyiben szeretnénk folytatni a </w:t>
-      </w:r>
-      <w:r>
-        <w:t>csúnya szó</w:t>
-      </w:r>
-      <w:r>
-        <w:t xml:space="preserve"> adatainak a módosítását. A vissza nyilacska gomb mentés nélkül visszanavigál a listázási oldalra. Az adatok mielőtt a mentés megtörténne ellenőrzés történik, amelyek a következők.</w:t>
+        <w:t>Ezen felületen lehet létrehozni vagy szerkeszteni egy csúnya szót. A csúnya szó mentése esetén amely a „save” vagy „save and stay” gomb megnyomásával történik. A „save” gomb használata esetén visszanavigálunk a listázási oldalra. A „save and stay” megnyomása esetén maradunk ezen a felület, amennyiben szeretnénk folytatni a csúnya szó adatainak a módosítását. A vissza nyilacska gomb mentés nélkül visszanavigál a listázási oldalra. Az adatok mielőtt a mentés megtörténne ellenőrzés történik, amelyek a következők.</w:t>
       </w:r>
     </w:p>
     <w:p>
@@ -7481,6 +6995,9 @@
     </w:p>
     <w:p>
       <w:r>
+        <w:rPr>
+          <w:noProof/>
+        </w:rPr>
         <w:drawing>
           <wp:inline distT="0" distB="0" distL="0" distR="0" wp14:anchorId="371D7FF8" wp14:editId="7303DB00">
             <wp:extent cx="5760720" cy="1949450"/>
@@ -7544,7 +7061,7 @@
           <w:sz w:val="18"/>
           <w:szCs w:val="18"/>
         </w:rPr>
-        <w:t xml:space="preserve">Dirty Words </w:t>
+        <w:t xml:space="preserve">Dirty Words törlés oldal </w:t>
       </w:r>
       <w:r>
         <w:rPr>
@@ -7554,26 +7071,6 @@
           <w:sz w:val="18"/>
           <w:szCs w:val="18"/>
         </w:rPr>
-        <w:t>törlés</w:t>
-      </w:r>
-      <w:r>
-        <w:rPr>
-          <w:b/>
-          <w:bCs/>
-          <w:color w:val="4F81BD"/>
-          <w:sz w:val="18"/>
-          <w:szCs w:val="18"/>
-        </w:rPr>
-        <w:t xml:space="preserve"> oldal </w:t>
-      </w:r>
-      <w:r>
-        <w:rPr>
-          <w:b/>
-          <w:bCs/>
-          <w:color w:val="4F81BD"/>
-          <w:sz w:val="18"/>
-          <w:szCs w:val="18"/>
-        </w:rPr>
         <w:t>(forrás: saját ábra)</w:t>
       </w:r>
     </w:p>
@@ -7608,6 +7105,9 @@
     </w:p>
     <w:p>
       <w:r>
+        <w:rPr>
+          <w:noProof/>
+        </w:rPr>
         <w:drawing>
           <wp:inline distT="0" distB="0" distL="0" distR="0" wp14:anchorId="210FB207" wp14:editId="05936AAE">
             <wp:extent cx="5760720" cy="1666875"/>
@@ -7671,7 +7171,7 @@
           <w:sz w:val="18"/>
           <w:szCs w:val="18"/>
         </w:rPr>
-        <w:t xml:space="preserve">Admins </w:t>
+        <w:t xml:space="preserve">Admins lista oldal </w:t>
       </w:r>
       <w:r>
         <w:rPr>
@@ -7681,44 +7181,16 @@
           <w:sz w:val="18"/>
           <w:szCs w:val="18"/>
         </w:rPr>
-        <w:t xml:space="preserve">lista oldal </w:t>
-      </w:r>
-      <w:r>
-        <w:rPr>
-          <w:b/>
-          <w:bCs/>
-          <w:color w:val="4F81BD"/>
-          <w:sz w:val="18"/>
-          <w:szCs w:val="18"/>
-        </w:rPr>
         <w:t>(forrás: saját ábra)</w:t>
       </w:r>
     </w:p>
     <w:p>
       <w:r>
-        <w:t>A</w:t>
-      </w:r>
-      <w:r>
-        <w:t>z adminok</w:t>
-      </w:r>
-      <w:r>
-        <w:t xml:space="preserve"> listáját találjuk ezen a felületen. A create gomb megnyomása esetén tudunk új </w:t>
-      </w:r>
-      <w:r>
-        <w:t>admin</w:t>
-      </w:r>
-      <w:r>
-        <w:t xml:space="preserve">t létrehozni. </w:t>
+        <w:t xml:space="preserve">Az adminok listáját találjuk ezen a felületen. A create gomb megnyomása esetén tudunk új admint létrehozni. </w:t>
       </w:r>
       <w:r>
         <w:br/>
-        <w:t xml:space="preserve">„Search” placeholder mutatja nekünk azt, hogy keresni </w:t>
-      </w:r>
-      <w:r>
-        <w:t>név és e-mail cím alapján</w:t>
-      </w:r>
-      <w:r>
-        <w:t>.</w:t>
+        <w:t>„Search” placeholder mutatja nekünk azt, hogy keresni név és e-mail cím alapján.</w:t>
       </w:r>
       <w:r>
         <w:br/>
@@ -7739,6 +7211,9 @@
     </w:p>
     <w:p>
       <w:r>
+        <w:rPr>
+          <w:noProof/>
+        </w:rPr>
         <w:drawing>
           <wp:inline distT="0" distB="0" distL="0" distR="0" wp14:anchorId="16502EDE" wp14:editId="235E1C88">
             <wp:extent cx="5760720" cy="2245995"/>
@@ -7817,31 +7292,7 @@
     </w:p>
     <w:p>
       <w:r>
-        <w:t xml:space="preserve">Ezen felületen lehet létrehozni vagy szerkeszteni egy </w:t>
-      </w:r>
-      <w:r>
-        <w:t>admint</w:t>
-      </w:r>
-      <w:r>
-        <w:t xml:space="preserve">. </w:t>
-      </w:r>
-      <w:r>
-        <w:t>Az</w:t>
-      </w:r>
-      <w:r>
-        <w:t xml:space="preserve"> </w:t>
-      </w:r>
-      <w:r>
-        <w:t>admin</w:t>
-      </w:r>
-      <w:r>
-        <w:t xml:space="preserve"> mentése esetén amely a „save” vagy „save and stay” gomb megnyomásával történik. A „save” gomb használata esetén visszanavigálunk a listázási oldalra. A „save and stay” megnyomása esetén maradunk ezen a felület, amennyiben szeretnénk folytatni a</w:t>
-      </w:r>
-      <w:r>
-        <w:t xml:space="preserve">z admin </w:t>
-      </w:r>
-      <w:r>
-        <w:t>adatainak a módosítását. A vissza nyilacska gomb mentés nélkül visszanavigál a listázási oldalra. Az adatok mielőtt a mentés megtörténne ellenőrzés történik, amelyek a következők.</w:t>
+        <w:t>Ezen felületen lehet létrehozni vagy szerkeszteni egy admint. Az admin mentése esetén amely a „save” vagy „save and stay” gomb megnyomásával történik. A „save” gomb használata esetén visszanavigálunk a listázási oldalra. A „save and stay” megnyomása esetén maradunk ezen a felület, amennyiben szeretnénk folytatni az admin adatainak a módosítását. A vissza nyilacska gomb mentés nélkül visszanavigál a listázási oldalra. Az adatok mielőtt a mentés megtörténne ellenőrzés történik, amelyek a következők.</w:t>
       </w:r>
     </w:p>
     <w:p>
@@ -7853,10 +7304,7 @@
         </w:numPr>
       </w:pPr>
       <w:r>
-        <w:t>„Name”</w:t>
-      </w:r>
-      <w:r>
-        <w:t>: Nem lehet üres mező</w:t>
+        <w:t>„Name”: Nem lehet üres mező</w:t>
       </w:r>
     </w:p>
     <w:p>
@@ -7900,6 +7348,9 @@
     </w:p>
     <w:p>
       <w:r>
+        <w:rPr>
+          <w:noProof/>
+        </w:rPr>
         <w:drawing>
           <wp:inline distT="0" distB="0" distL="0" distR="0" wp14:anchorId="27AF0287" wp14:editId="4BB43801">
             <wp:extent cx="5760720" cy="1741170"/>
@@ -7979,6 +7430,95 @@
     <w:p>
       <w:r>
         <w:t>Törlés esetén mindig egy felugró ablak jelenik meg, amely egy megerősítés ellenében végrehajta a műveletet.</w:t>
+      </w:r>
+    </w:p>
+    <w:p>
+      <w:r>
+        <w:br w:type="page"/>
+      </w:r>
+    </w:p>
+    <w:p>
+      <w:pPr>
+        <w:pStyle w:val="Heading1"/>
+      </w:pPr>
+      <w:r>
+        <w:lastRenderedPageBreak/>
+        <w:t>Irodalom jegyzék</w:t>
+      </w:r>
+    </w:p>
+    <w:p>
+      <w:r>
+        <w:t>http://hu.wikipedia.org/wiki/Forum_Romanum (letöltés dátuma: 20</w:t>
+      </w:r>
+      <w:r>
+        <w:t>24</w:t>
+      </w:r>
+      <w:r>
+        <w:t>.0</w:t>
+      </w:r>
+      <w:r>
+        <w:t>4</w:t>
+      </w:r>
+      <w:r>
+        <w:t>.1</w:t>
+      </w:r>
+      <w:r>
+        <w:t>6</w:t>
+      </w:r>
+      <w:r>
+        <w:t>)</w:t>
+      </w:r>
+    </w:p>
+    <w:p>
+      <w:r>
+        <w:t>http://www.pellerd.hu/index.php?option=com_content&amp;view=article&amp;id=225%3Ami-</w:t>
+      </w:r>
+    </w:p>
+    <w:p>
+      <w:r>
+        <w:t>a-forum-rendeltetese&amp;catid=28%3Ahasznalat&amp;Itemid=41&amp;lang=hu (letöltés dátuma:</w:t>
+      </w:r>
+    </w:p>
+    <w:p>
+      <w:r>
+        <w:t>20</w:t>
+      </w:r>
+      <w:r>
+        <w:t>24</w:t>
+      </w:r>
+      <w:r>
+        <w:t>.0</w:t>
+      </w:r>
+      <w:r>
+        <w:t>4</w:t>
+      </w:r>
+      <w:r>
+        <w:t>.16)</w:t>
+      </w:r>
+    </w:p>
+    <w:p>
+      <w:r>
+        <w:t>http://hu.wikipedia.org/wiki/Apache_HTTP_Server (letöltés dátuma2024.04.16)</w:t>
+      </w:r>
+    </w:p>
+    <w:p>
+      <w:r>
+        <w:t>http://hu.wikipedia.org/wiki/MySQL (letöltés dátuma: 2024.04.16)</w:t>
+      </w:r>
+    </w:p>
+    <w:p>
+      <w:r>
+        <w:t>http://hu.wikipedia.org/wiki/PHP (letöltés dátuma: 2024.04.16)</w:t>
+      </w:r>
+    </w:p>
+    <w:p>
+      <w:r>
+        <w:t>http://apatoktol.atw.hu/Koz/Adatbaziskezeles/Normpelda.doc (letöltés dátuma:</w:t>
+      </w:r>
+    </w:p>
+    <w:p>
+      <w:r>
+        <w:t>2024.04.16)</w:t>
       </w:r>
     </w:p>
     <w:p/>

</xml_diff>